<commit_message>
image indexing 10 11
</commit_message>
<xml_diff>
--- a/Computer Vision and Machine Learning for Image Retrieval Systems.docx
+++ b/Computer Vision and Machine Learning for Image Retrieval Systems.docx
@@ -229,7 +229,25 @@
           <w:iCs/>
           <w:lang w:val="en-US"/>
         </w:rPr>
-        <w:t xml:space="preserve"> (SIFT) could be exploited, which is already implemented in opencv and its </w:t>
+        <w:t xml:space="preserve"> (SIFT) could be exploited, which is already implemented in </w:t>
+      </w:r>
+      <w:proofErr w:type="spellStart"/>
+      <w:r>
+        <w:rPr>
+          <w:i/>
+          <w:iCs/>
+          <w:lang w:val="en-US"/>
+        </w:rPr>
+        <w:t>opencv</w:t>
+      </w:r>
+      <w:proofErr w:type="spellEnd"/>
+      <w:r>
+        <w:rPr>
+          <w:i/>
+          <w:iCs/>
+          <w:lang w:val="en-US"/>
+        </w:rPr>
+        <w:t xml:space="preserve"> and its </w:t>
       </w:r>
       <w:r>
         <w:rPr>
@@ -262,15 +280,61 @@
           <w:iCs/>
           <w:lang w:val="en-US"/>
         </w:rPr>
-        <w:t>Since Key Points Matching (KPM) technique preserves structure information, a grey scale conversion previous to key point detection could be a good option. If color-structure information is relevant to the comparison, it is a good idea to apply the KPM technique to chrominance (</w:t>
-      </w:r>
-      <w:r>
-        <w:rPr>
-          <w:i/>
-          <w:iCs/>
-          <w:lang w:val="en-US"/>
-        </w:rPr>
-        <w:t>Cb and Cr</w:t>
+        <w:t>Since Key Points Matching (</w:t>
+      </w:r>
+      <w:proofErr w:type="spellStart"/>
+      <w:r>
+        <w:rPr>
+          <w:i/>
+          <w:iCs/>
+          <w:lang w:val="en-US"/>
+        </w:rPr>
+        <w:t>KPM</w:t>
+      </w:r>
+      <w:proofErr w:type="spellEnd"/>
+      <w:r>
+        <w:rPr>
+          <w:i/>
+          <w:iCs/>
+          <w:lang w:val="en-US"/>
+        </w:rPr>
+        <w:t xml:space="preserve">) technique preserves structure information, a grey scale conversion previous to key point detection could be a good option. If color-structure information is relevant to the comparison, it is a good idea to apply the </w:t>
+      </w:r>
+      <w:proofErr w:type="spellStart"/>
+      <w:r>
+        <w:rPr>
+          <w:i/>
+          <w:iCs/>
+          <w:lang w:val="en-US"/>
+        </w:rPr>
+        <w:t>KPM</w:t>
+      </w:r>
+      <w:proofErr w:type="spellEnd"/>
+      <w:r>
+        <w:rPr>
+          <w:i/>
+          <w:iCs/>
+          <w:lang w:val="en-US"/>
+        </w:rPr>
+        <w:t xml:space="preserve"> technique to chrominance (</w:t>
+      </w:r>
+      <w:proofErr w:type="spellStart"/>
+      <w:r>
+        <w:rPr>
+          <w:i/>
+          <w:iCs/>
+          <w:lang w:val="en-US"/>
+        </w:rPr>
+        <w:t>Cb</w:t>
+      </w:r>
+      <w:proofErr w:type="spellEnd"/>
+      <w:r>
+        <w:rPr>
+          <w:i/>
+          <w:iCs/>
+          <w:lang w:val="en-US"/>
+        </w:rPr>
+        <w:t xml:space="preserve"> and Cr</w:t>
       </w:r>
       <w:r>
         <w:rPr>
@@ -395,7 +459,29 @@
           <w:iCs/>
           <w:lang w:val="en-US"/>
         </w:rPr>
-        <w:t xml:space="preserve">See file image_matching_1.ipynb in repo *** for an draft of the implementation. </w:t>
+        <w:t>See file image_matching_</w:t>
+      </w:r>
+      <w:proofErr w:type="gramStart"/>
+      <w:r>
+        <w:rPr>
+          <w:b/>
+          <w:bCs/>
+          <w:i/>
+          <w:iCs/>
+          <w:lang w:val="en-US"/>
+        </w:rPr>
+        <w:t>1.ipynb</w:t>
+      </w:r>
+      <w:proofErr w:type="gramEnd"/>
+      <w:r>
+        <w:rPr>
+          <w:b/>
+          <w:bCs/>
+          <w:i/>
+          <w:iCs/>
+          <w:lang w:val="en-US"/>
+        </w:rPr>
+        <w:t xml:space="preserve"> in repo *** for an draft of the implementation. </w:t>
       </w:r>
     </w:p>
     <w:p>
@@ -429,7 +515,25 @@
           <w:iCs/>
           <w:lang w:val="en-US"/>
         </w:rPr>
-        <w:t>Once the metric is correctly working, a threshold should be defined using Signal Detection Theory on a labeled dataset, not necessarily large. The threshold could be selected by minimizing a cost function dependent on the cost of False Positives and of False Negatives. If these costs are not provided, the threshold value that maximizes informedness (</w:t>
+        <w:t xml:space="preserve">Once the metric is correctly working, a threshold should be defined using Signal Detection Theory on a labeled dataset, not necessarily large. The threshold could be selected by minimizing a cost function dependent on the cost of False Positives and of False Negatives. If these costs are not provided, the threshold value that maximizes </w:t>
+      </w:r>
+      <w:proofErr w:type="spellStart"/>
+      <w:r>
+        <w:rPr>
+          <w:i/>
+          <w:iCs/>
+          <w:lang w:val="en-US"/>
+        </w:rPr>
+        <w:t>informedness</w:t>
+      </w:r>
+      <w:proofErr w:type="spellEnd"/>
+      <w:r>
+        <w:rPr>
+          <w:i/>
+          <w:iCs/>
+          <w:lang w:val="en-US"/>
+        </w:rPr>
+        <w:t xml:space="preserve"> (</w:t>
       </w:r>
       <w:r>
         <w:rPr>
@@ -1095,8 +1199,18 @@
           <w:iCs/>
           <w:lang w:val="en-US"/>
         </w:rPr>
-        <w:t>based on FFT</w:t>
-      </w:r>
+        <w:t xml:space="preserve">based on </w:t>
+      </w:r>
+      <w:proofErr w:type="spellStart"/>
+      <w:r>
+        <w:rPr>
+          <w:i/>
+          <w:iCs/>
+          <w:lang w:val="en-US"/>
+        </w:rPr>
+        <w:t>FFT</w:t>
+      </w:r>
+      <w:proofErr w:type="spellEnd"/>
       <w:r>
         <w:rPr>
           <w:i/>
@@ -1128,7 +1242,43 @@
           <w:iCs/>
           <w:lang w:val="en-US"/>
         </w:rPr>
-        <w:t>B. S. Reddy and B. N. Chatterji, "An FFT-based technique for translation, rotation, and scale-invariant image registration," in IEEE Transactions on Image Processing, vol. 5, no. 8, pp. 1266-1271, Aug. 1996, doi: 10.1109/83.506761.</w:t>
+        <w:t xml:space="preserve">B. S. Reddy and B. N. Chatterji, "An </w:t>
+      </w:r>
+      <w:proofErr w:type="spellStart"/>
+      <w:r>
+        <w:rPr>
+          <w:i/>
+          <w:iCs/>
+          <w:lang w:val="en-US"/>
+        </w:rPr>
+        <w:t>FFT</w:t>
+      </w:r>
+      <w:proofErr w:type="spellEnd"/>
+      <w:r>
+        <w:rPr>
+          <w:i/>
+          <w:iCs/>
+          <w:lang w:val="en-US"/>
+        </w:rPr>
+        <w:t xml:space="preserve">-based technique for translation, rotation, and scale-invariant image registration," in IEEE Transactions on Image Processing, vol. 5, no. 8, pp. 1266-1271, Aug. 1996, </w:t>
+      </w:r>
+      <w:proofErr w:type="spellStart"/>
+      <w:r>
+        <w:rPr>
+          <w:i/>
+          <w:iCs/>
+          <w:lang w:val="en-US"/>
+        </w:rPr>
+        <w:t>doi</w:t>
+      </w:r>
+      <w:proofErr w:type="spellEnd"/>
+      <w:r>
+        <w:rPr>
+          <w:i/>
+          <w:iCs/>
+          <w:lang w:val="en-US"/>
+        </w:rPr>
+        <w:t>: 10.1109/83.506761.</w:t>
       </w:r>
       <w:r>
         <w:rPr>
@@ -1170,7 +1320,25 @@
           <w:iCs/>
           <w:lang w:val="en-US"/>
         </w:rPr>
-        <w:t xml:space="preserve">or DFT, such as </w:t>
+        <w:t xml:space="preserve">or </w:t>
+      </w:r>
+      <w:proofErr w:type="spellStart"/>
+      <w:r>
+        <w:rPr>
+          <w:i/>
+          <w:iCs/>
+          <w:lang w:val="en-US"/>
+        </w:rPr>
+        <w:t>DFT</w:t>
+      </w:r>
+      <w:proofErr w:type="spellEnd"/>
+      <w:r>
+        <w:rPr>
+          <w:i/>
+          <w:iCs/>
+          <w:lang w:val="en-US"/>
+        </w:rPr>
+        <w:t xml:space="preserve">, such as </w:t>
       </w:r>
       <w:hyperlink r:id="rId7" w:history="1">
         <w:r>
@@ -1407,7 +1575,25 @@
           <w:iCs/>
           <w:lang w:val="en-US"/>
         </w:rPr>
-        <w:t>better to use a homography (aka perspective transform), which has 8 DOF</w:t>
+        <w:t xml:space="preserve">better to use a </w:t>
+      </w:r>
+      <w:proofErr w:type="spellStart"/>
+      <w:r>
+        <w:rPr>
+          <w:i/>
+          <w:iCs/>
+          <w:lang w:val="en-US"/>
+        </w:rPr>
+        <w:t>homography</w:t>
+      </w:r>
+      <w:proofErr w:type="spellEnd"/>
+      <w:r>
+        <w:rPr>
+          <w:i/>
+          <w:iCs/>
+          <w:lang w:val="en-US"/>
+        </w:rPr>
+        <w:t xml:space="preserve"> (aka perspective transform), which has 8 DOF</w:t>
       </w:r>
       <w:r>
         <w:rPr>
@@ -1766,13 +1952,23 @@
         </w:rPr>
         <w:t xml:space="preserve">This technique is named as </w:t>
       </w:r>
-      <w:r>
-        <w:rPr>
-          <w:i/>
-          <w:iCs/>
-          <w:lang w:val="en-US"/>
-        </w:rPr>
-        <w:t>RANdom Sample Consensus (RANSAC)</w:t>
+      <w:proofErr w:type="spellStart"/>
+      <w:r>
+        <w:rPr>
+          <w:i/>
+          <w:iCs/>
+          <w:lang w:val="en-US"/>
+        </w:rPr>
+        <w:t>RANdom</w:t>
+      </w:r>
+      <w:proofErr w:type="spellEnd"/>
+      <w:r>
+        <w:rPr>
+          <w:i/>
+          <w:iCs/>
+          <w:lang w:val="en-US"/>
+        </w:rPr>
+        <w:t xml:space="preserve"> Sample Consensus (RANSAC)</w:t>
       </w:r>
       <w:r>
         <w:rPr>
@@ -1806,8 +2002,20 @@
           <w:iCs/>
           <w:lang w:val="en-US"/>
         </w:rPr>
-        <w:t>image_matching_2.ipynb</w:t>
-      </w:r>
+        <w:t>image_matching_</w:t>
+      </w:r>
+      <w:proofErr w:type="gramStart"/>
+      <w:r>
+        <w:rPr>
+          <w:b/>
+          <w:bCs/>
+          <w:i/>
+          <w:iCs/>
+          <w:lang w:val="en-US"/>
+        </w:rPr>
+        <w:t>2.ipynb</w:t>
+      </w:r>
+      <w:proofErr w:type="gramEnd"/>
       <w:r>
         <w:rPr>
           <w:b/>
@@ -2907,7 +3115,27 @@
           <w:iCs/>
           <w:lang w:val="en-US"/>
         </w:rPr>
-        <w:t xml:space="preserve"> homography transformation matrix</w:t>
+        <w:t xml:space="preserve"> </w:t>
+      </w:r>
+      <w:proofErr w:type="spellStart"/>
+      <w:r>
+        <w:rPr>
+          <w:rFonts w:eastAsiaTheme="minorEastAsia"/>
+          <w:i/>
+          <w:iCs/>
+          <w:lang w:val="en-US"/>
+        </w:rPr>
+        <w:t>homography</w:t>
+      </w:r>
+      <w:proofErr w:type="spellEnd"/>
+      <w:r>
+        <w:rPr>
+          <w:rFonts w:eastAsiaTheme="minorEastAsia"/>
+          <w:i/>
+          <w:iCs/>
+          <w:lang w:val="en-US"/>
+        </w:rPr>
+        <w:t xml:space="preserve"> transformation matrix</w:t>
       </w:r>
       <w:r>
         <w:rPr>
@@ -3496,8 +3724,19 @@
           <w:iCs/>
           <w:lang w:val="en-US"/>
         </w:rPr>
-        <w:t xml:space="preserve"> corresponding to the initially estimated homography</w:t>
-      </w:r>
+        <w:t xml:space="preserve"> corresponding to the initially estimated </w:t>
+      </w:r>
+      <w:proofErr w:type="spellStart"/>
+      <w:r>
+        <w:rPr>
+          <w:rFonts w:eastAsiaTheme="minorEastAsia"/>
+          <w:i/>
+          <w:iCs/>
+          <w:lang w:val="en-US"/>
+        </w:rPr>
+        <w:t>homography</w:t>
+      </w:r>
+      <w:proofErr w:type="spellEnd"/>
       <w:r>
         <w:rPr>
           <w:rFonts w:eastAsiaTheme="minorEastAsia"/>
@@ -4694,7 +4933,25 @@
           <w:iCs/>
           <w:lang w:val="en-US"/>
         </w:rPr>
-        <w:t>Then, the subsequent homography matrices can be calculated as:</w:t>
+        <w:t xml:space="preserve">Then, the subsequent </w:t>
+      </w:r>
+      <w:proofErr w:type="spellStart"/>
+      <w:r>
+        <w:rPr>
+          <w:i/>
+          <w:iCs/>
+          <w:lang w:val="en-US"/>
+        </w:rPr>
+        <w:t>homography</w:t>
+      </w:r>
+      <w:proofErr w:type="spellEnd"/>
+      <w:r>
+        <w:rPr>
+          <w:i/>
+          <w:iCs/>
+          <w:lang w:val="en-US"/>
+        </w:rPr>
+        <w:t xml:space="preserve"> matrices can be calculated as:</w:t>
       </w:r>
     </w:p>
     <w:p>
@@ -5174,8 +5431,9 @@
           <w:iCs/>
           <w:lang w:val="en-US"/>
         </w:rPr>
-        <w:t>If the initial homography is found with cv2.</w:t>
-      </w:r>
+        <w:t xml:space="preserve">If the initial </w:t>
+      </w:r>
+      <w:proofErr w:type="spellStart"/>
       <w:r>
         <w:rPr>
           <w:rFonts w:eastAsiaTheme="minorEastAsia"/>
@@ -5183,6 +5441,25 @@
           <w:iCs/>
           <w:lang w:val="en-US"/>
         </w:rPr>
+        <w:t>homography</w:t>
+      </w:r>
+      <w:proofErr w:type="spellEnd"/>
+      <w:r>
+        <w:rPr>
+          <w:rFonts w:eastAsiaTheme="minorEastAsia"/>
+          <w:i/>
+          <w:iCs/>
+          <w:lang w:val="en-US"/>
+        </w:rPr>
+        <w:t xml:space="preserve"> is found with cv2.</w:t>
+      </w:r>
+      <w:r>
+        <w:rPr>
+          <w:rFonts w:eastAsiaTheme="minorEastAsia"/>
+          <w:i/>
+          <w:iCs/>
+          <w:lang w:val="en-US"/>
+        </w:rPr>
         <w:t>findHomography</w:t>
       </w:r>
       <w:r>
@@ -5210,7 +5487,27 @@
           <w:iCs/>
           <w:lang w:val="en-US"/>
         </w:rPr>
-        <w:t xml:space="preserve">matrix for planar homography, i.e. a 3x3 matrix </w:t>
+        <w:t xml:space="preserve">matrix for planar </w:t>
+      </w:r>
+      <w:proofErr w:type="spellStart"/>
+      <w:r>
+        <w:rPr>
+          <w:rFonts w:eastAsiaTheme="minorEastAsia"/>
+          <w:i/>
+          <w:iCs/>
+          <w:lang w:val="en-US"/>
+        </w:rPr>
+        <w:t>homography</w:t>
+      </w:r>
+      <w:proofErr w:type="spellEnd"/>
+      <w:r>
+        <w:rPr>
+          <w:rFonts w:eastAsiaTheme="minorEastAsia"/>
+          <w:i/>
+          <w:iCs/>
+          <w:lang w:val="en-US"/>
+        </w:rPr>
+        <w:t xml:space="preserve">, i.e. a 3x3 matrix </w:t>
       </w:r>
       <m:oMath>
         <m:r>
@@ -6173,7 +6470,27 @@
           <w:iCs/>
           <w:lang w:val="en-US"/>
         </w:rPr>
-        <w:t xml:space="preserve">If the content is the same, use the homography </w:t>
+        <w:t xml:space="preserve">If the content is the same, use the </w:t>
+      </w:r>
+      <w:proofErr w:type="spellStart"/>
+      <w:r>
+        <w:rPr>
+          <w:rFonts w:eastAsiaTheme="minorEastAsia"/>
+          <w:i/>
+          <w:iCs/>
+          <w:lang w:val="en-US"/>
+        </w:rPr>
+        <w:t>homography</w:t>
+      </w:r>
+      <w:proofErr w:type="spellEnd"/>
+      <w:r>
+        <w:rPr>
+          <w:rFonts w:eastAsiaTheme="minorEastAsia"/>
+          <w:i/>
+          <w:iCs/>
+          <w:lang w:val="en-US"/>
+        </w:rPr>
+        <w:t xml:space="preserve"> </w:t>
       </w:r>
       <w:r>
         <w:rPr>
@@ -6214,7 +6531,27 @@
           <w:iCs/>
           <w:lang w:val="en-US"/>
         </w:rPr>
-        <w:t>Update the homography 10-20 times per second using non-visual motion sensors</w:t>
+        <w:t xml:space="preserve">Update the </w:t>
+      </w:r>
+      <w:proofErr w:type="spellStart"/>
+      <w:r>
+        <w:rPr>
+          <w:rFonts w:eastAsiaTheme="minorEastAsia"/>
+          <w:i/>
+          <w:iCs/>
+          <w:lang w:val="en-US"/>
+        </w:rPr>
+        <w:t>homography</w:t>
+      </w:r>
+      <w:proofErr w:type="spellEnd"/>
+      <w:r>
+        <w:rPr>
+          <w:rFonts w:eastAsiaTheme="minorEastAsia"/>
+          <w:i/>
+          <w:iCs/>
+          <w:lang w:val="en-US"/>
+        </w:rPr>
+        <w:t xml:space="preserve"> 10-20 times per second using non-visual motion sensors</w:t>
       </w:r>
     </w:p>
     <w:p>
@@ -6237,7 +6574,27 @@
           <w:iCs/>
           <w:lang w:val="en-US"/>
         </w:rPr>
-        <w:t xml:space="preserve">Update the homography </w:t>
+        <w:t xml:space="preserve">Update the </w:t>
+      </w:r>
+      <w:proofErr w:type="spellStart"/>
+      <w:r>
+        <w:rPr>
+          <w:rFonts w:eastAsiaTheme="minorEastAsia"/>
+          <w:i/>
+          <w:iCs/>
+          <w:lang w:val="en-US"/>
+        </w:rPr>
+        <w:t>homography</w:t>
+      </w:r>
+      <w:proofErr w:type="spellEnd"/>
+      <w:r>
+        <w:rPr>
+          <w:rFonts w:eastAsiaTheme="minorEastAsia"/>
+          <w:i/>
+          <w:iCs/>
+          <w:lang w:val="en-US"/>
+        </w:rPr>
+        <w:t xml:space="preserve"> </w:t>
       </w:r>
       <w:r>
         <w:rPr>
@@ -6412,7 +6769,25 @@
           <w:iCs/>
           <w:lang w:val="en-US"/>
         </w:rPr>
-        <w:t xml:space="preserve"> image descriptor using the BoVW approach involves </w:t>
+        <w:t xml:space="preserve"> image descriptor using the </w:t>
+      </w:r>
+      <w:proofErr w:type="spellStart"/>
+      <w:r>
+        <w:rPr>
+          <w:i/>
+          <w:iCs/>
+          <w:lang w:val="en-US"/>
+        </w:rPr>
+        <w:t>BoVW</w:t>
+      </w:r>
+      <w:proofErr w:type="spellEnd"/>
+      <w:r>
+        <w:rPr>
+          <w:i/>
+          <w:iCs/>
+          <w:lang w:val="en-US"/>
+        </w:rPr>
+        <w:t xml:space="preserve"> approach involves </w:t>
       </w:r>
       <w:r>
         <w:rPr>
@@ -6437,7 +6812,25 @@
           <w:iCs/>
           <w:lang w:val="en-US"/>
         </w:rPr>
-        <w:t xml:space="preserve">(i) automatically detect regions/points of interest, </w:t>
+        <w:t>(</w:t>
+      </w:r>
+      <w:proofErr w:type="spellStart"/>
+      <w:r>
+        <w:rPr>
+          <w:i/>
+          <w:iCs/>
+          <w:lang w:val="en-US"/>
+        </w:rPr>
+        <w:t>i</w:t>
+      </w:r>
+      <w:proofErr w:type="spellEnd"/>
+      <w:r>
+        <w:rPr>
+          <w:i/>
+          <w:iCs/>
+          <w:lang w:val="en-US"/>
+        </w:rPr>
+        <w:t xml:space="preserve">) automatically detect regions/points of interest, </w:t>
       </w:r>
     </w:p>
     <w:p>
@@ -6538,7 +6931,25 @@
           <w:iCs/>
           <w:lang w:val="en-US"/>
         </w:rPr>
-        <w:t>(iv) find the occurrences in the image of each specific word in the vocabulary for constructing the BoW feature (or a histogram of word frequencies)</w:t>
+        <w:t xml:space="preserve">(iv) find the occurrences in the image of each specific word in the vocabulary for constructing the </w:t>
+      </w:r>
+      <w:proofErr w:type="spellStart"/>
+      <w:r>
+        <w:rPr>
+          <w:i/>
+          <w:iCs/>
+          <w:lang w:val="en-US"/>
+        </w:rPr>
+        <w:t>BoW</w:t>
+      </w:r>
+      <w:proofErr w:type="spellEnd"/>
+      <w:r>
+        <w:rPr>
+          <w:i/>
+          <w:iCs/>
+          <w:lang w:val="en-US"/>
+        </w:rPr>
+        <w:t xml:space="preserve"> feature (or a histogram of word frequencies)</w:t>
       </w:r>
     </w:p>
     <w:p>
@@ -6879,7 +7290,43 @@
           <w:iCs/>
           <w:lang w:val="en-US"/>
         </w:rPr>
-        <w:t>Maria Tzelepi, Anastasios Tefas,</w:t>
+        <w:t xml:space="preserve">Maria </w:t>
+      </w:r>
+      <w:proofErr w:type="spellStart"/>
+      <w:r>
+        <w:rPr>
+          <w:i/>
+          <w:iCs/>
+          <w:lang w:val="en-US"/>
+        </w:rPr>
+        <w:t>Tzelepi</w:t>
+      </w:r>
+      <w:proofErr w:type="spellEnd"/>
+      <w:r>
+        <w:rPr>
+          <w:i/>
+          <w:iCs/>
+          <w:lang w:val="en-US"/>
+        </w:rPr>
+        <w:t xml:space="preserve">, Anastasios </w:t>
+      </w:r>
+      <w:proofErr w:type="spellStart"/>
+      <w:r>
+        <w:rPr>
+          <w:i/>
+          <w:iCs/>
+          <w:lang w:val="en-US"/>
+        </w:rPr>
+        <w:t>Tefas</w:t>
+      </w:r>
+      <w:proofErr w:type="spellEnd"/>
+      <w:r>
+        <w:rPr>
+          <w:i/>
+          <w:iCs/>
+          <w:lang w:val="en-US"/>
+        </w:rPr>
+        <w:t>,</w:t>
       </w:r>
     </w:p>
     <w:p>
@@ -6985,7 +7432,43 @@
           <w:iCs/>
           <w:lang w:val="en-US"/>
         </w:rPr>
-        <w:t>the BVLC Reference CaffeNet model</w:t>
+        <w:t xml:space="preserve">the </w:t>
+      </w:r>
+      <w:proofErr w:type="spellStart"/>
+      <w:r>
+        <w:rPr>
+          <w:i/>
+          <w:iCs/>
+          <w:lang w:val="en-US"/>
+        </w:rPr>
+        <w:t>BVLC</w:t>
+      </w:r>
+      <w:proofErr w:type="spellEnd"/>
+      <w:r>
+        <w:rPr>
+          <w:i/>
+          <w:iCs/>
+          <w:lang w:val="en-US"/>
+        </w:rPr>
+        <w:t xml:space="preserve"> Reference </w:t>
+      </w:r>
+      <w:proofErr w:type="spellStart"/>
+      <w:r>
+        <w:rPr>
+          <w:i/>
+          <w:iCs/>
+          <w:lang w:val="en-US"/>
+        </w:rPr>
+        <w:t>CaffeNet</w:t>
+      </w:r>
+      <w:proofErr w:type="spellEnd"/>
+      <w:r>
+        <w:rPr>
+          <w:i/>
+          <w:iCs/>
+          <w:lang w:val="en-US"/>
+        </w:rPr>
+        <w:t xml:space="preserve"> model</w:t>
       </w:r>
       <w:r>
         <w:rPr>
@@ -7511,7 +7994,25 @@
           <w:iCs/>
           <w:lang w:val="en-US"/>
         </w:rPr>
-        <w:t>The main disadvantage of BoVW is that the spatial distribution of characteristic patterns is lost in the histogram step. CNN preserves information of spatial distribution, but is sensitive to the training datasets.</w:t>
+        <w:t xml:space="preserve">The main disadvantage of </w:t>
+      </w:r>
+      <w:proofErr w:type="spellStart"/>
+      <w:r>
+        <w:rPr>
+          <w:i/>
+          <w:iCs/>
+          <w:lang w:val="en-US"/>
+        </w:rPr>
+        <w:t>BoVW</w:t>
+      </w:r>
+      <w:proofErr w:type="spellEnd"/>
+      <w:r>
+        <w:rPr>
+          <w:i/>
+          <w:iCs/>
+          <w:lang w:val="en-US"/>
+        </w:rPr>
+        <w:t xml:space="preserve"> is that the spatial distribution of characteristic patterns is lost in the histogram step. CNN preserves information of spatial distribution, but is sensitive to the training datasets.</w:t>
       </w:r>
       <w:r>
         <w:rPr>
@@ -7738,7 +8239,25 @@
           <w:iCs/>
           <w:lang w:val="en-US"/>
         </w:rPr>
-        <w:t>multiple randomized kd-trees</w:t>
+        <w:t xml:space="preserve">multiple randomized </w:t>
+      </w:r>
+      <w:proofErr w:type="spellStart"/>
+      <w:r>
+        <w:rPr>
+          <w:i/>
+          <w:iCs/>
+          <w:lang w:val="en-US"/>
+        </w:rPr>
+        <w:t>kd</w:t>
+      </w:r>
+      <w:proofErr w:type="spellEnd"/>
+      <w:r>
+        <w:rPr>
+          <w:i/>
+          <w:iCs/>
+          <w:lang w:val="en-US"/>
+        </w:rPr>
+        <w:t>-trees</w:t>
       </w:r>
       <w:r>
         <w:rPr>
@@ -7855,6 +8374,222 @@
           <w:lang w:val="en-US"/>
         </w:rPr>
       </w:pPr>
+      <w:r>
+        <w:rPr>
+          <w:i/>
+          <w:iCs/>
+          <w:lang w:val="en-US"/>
+        </w:rPr>
+        <w:lastRenderedPageBreak/>
+        <w:drawing>
+          <wp:inline distT="0" distB="0" distL="0" distR="0" wp14:anchorId="5A09B0F8" wp14:editId="6692A8B4">
+            <wp:extent cx="5612130" cy="588645"/>
+            <wp:effectExtent l="0" t="0" r="7620" b="1905"/>
+            <wp:docPr id="890999304" name="Imagen 1"/>
+            <wp:cNvGraphicFramePr>
+              <a:graphicFrameLocks xmlns:a="http://schemas.openxmlformats.org/drawingml/2006/main" noChangeAspect="1"/>
+            </wp:cNvGraphicFramePr>
+            <a:graphic xmlns:a="http://schemas.openxmlformats.org/drawingml/2006/main">
+              <a:graphicData uri="http://schemas.openxmlformats.org/drawingml/2006/picture">
+                <pic:pic xmlns:pic="http://schemas.openxmlformats.org/drawingml/2006/picture">
+                  <pic:nvPicPr>
+                    <pic:cNvPr id="890999304" name=""/>
+                    <pic:cNvPicPr/>
+                  </pic:nvPicPr>
+                  <pic:blipFill>
+                    <a:blip r:embed="rId16"/>
+                    <a:stretch>
+                      <a:fillRect/>
+                    </a:stretch>
+                  </pic:blipFill>
+                  <pic:spPr>
+                    <a:xfrm>
+                      <a:off x="0" y="0"/>
+                      <a:ext cx="5612130" cy="588645"/>
+                    </a:xfrm>
+                    <a:prstGeom prst="rect">
+                      <a:avLst/>
+                    </a:prstGeom>
+                  </pic:spPr>
+                </pic:pic>
+              </a:graphicData>
+            </a:graphic>
+          </wp:inline>
+        </w:drawing>
+      </w:r>
+    </w:p>
+    <w:p>
+      <w:pPr>
+        <w:rPr>
+          <w:i/>
+          <w:iCs/>
+          <w:lang w:val="en-US"/>
+        </w:rPr>
+      </w:pPr>
+      <w:r>
+        <w:rPr>
+          <w:i/>
+          <w:iCs/>
+          <w:lang w:val="en-US"/>
+        </w:rPr>
+        <w:t xml:space="preserve">There is redundant information across the levels of the trees. </w:t>
+      </w:r>
+      <w:r>
+        <w:rPr>
+          <w:i/>
+          <w:iCs/>
+          <w:lang w:val="en-US"/>
+        </w:rPr>
+        <w:t xml:space="preserve">If the image descriptor vectors are highly correlated, linear dimensionality reduction techniques as </w:t>
+      </w:r>
+      <w:proofErr w:type="spellStart"/>
+      <w:r>
+        <w:rPr>
+          <w:i/>
+          <w:iCs/>
+          <w:lang w:val="en-US"/>
+        </w:rPr>
+        <w:t>PCA</w:t>
+      </w:r>
+      <w:proofErr w:type="spellEnd"/>
+      <w:r>
+        <w:rPr>
+          <w:i/>
+          <w:iCs/>
+          <w:lang w:val="en-US"/>
+        </w:rPr>
+        <w:t xml:space="preserve"> could be used to compress the vector prior </w:t>
+      </w:r>
+      <w:r>
+        <w:rPr>
+          <w:i/>
+          <w:iCs/>
+          <w:lang w:val="en-US"/>
+        </w:rPr>
+        <w:t xml:space="preserve">to </w:t>
+      </w:r>
+      <w:proofErr w:type="spellStart"/>
+      <w:r>
+        <w:rPr>
+          <w:i/>
+          <w:iCs/>
+          <w:lang w:val="en-US"/>
+        </w:rPr>
+        <w:t>knn</w:t>
+      </w:r>
+      <w:proofErr w:type="spellEnd"/>
+      <w:r>
+        <w:rPr>
+          <w:i/>
+          <w:iCs/>
+          <w:lang w:val="en-US"/>
+        </w:rPr>
+        <w:t xml:space="preserve"> search.</w:t>
+      </w:r>
+    </w:p>
+    <w:p>
+      <w:pPr>
+        <w:rPr>
+          <w:i/>
+          <w:iCs/>
+          <w:lang w:val="en-US"/>
+        </w:rPr>
+      </w:pPr>
+      <w:r>
+        <w:rPr>
+          <w:i/>
+          <w:iCs/>
+          <w:lang w:val="en-US"/>
+        </w:rPr>
+        <w:br w:type="page"/>
+      </w:r>
+    </w:p>
+    <w:p>
+      <w:pPr>
+        <w:rPr>
+          <w:i/>
+          <w:iCs/>
+          <w:lang w:val="en-US"/>
+        </w:rPr>
+      </w:pPr>
+      <w:r>
+        <w:rPr>
+          <w:i/>
+          <w:iCs/>
+          <w:lang w:val="en-US"/>
+        </w:rPr>
+        <w:lastRenderedPageBreak/>
+        <w:drawing>
+          <wp:inline distT="0" distB="0" distL="0" distR="0" wp14:anchorId="2150CD4E" wp14:editId="0181E739">
+            <wp:extent cx="5612130" cy="811530"/>
+            <wp:effectExtent l="0" t="0" r="7620" b="7620"/>
+            <wp:docPr id="797808259" name="Imagen 1"/>
+            <wp:cNvGraphicFramePr>
+              <a:graphicFrameLocks xmlns:a="http://schemas.openxmlformats.org/drawingml/2006/main" noChangeAspect="1"/>
+            </wp:cNvGraphicFramePr>
+            <a:graphic xmlns:a="http://schemas.openxmlformats.org/drawingml/2006/main">
+              <a:graphicData uri="http://schemas.openxmlformats.org/drawingml/2006/picture">
+                <pic:pic xmlns:pic="http://schemas.openxmlformats.org/drawingml/2006/picture">
+                  <pic:nvPicPr>
+                    <pic:cNvPr id="797808259" name=""/>
+                    <pic:cNvPicPr/>
+                  </pic:nvPicPr>
+                  <pic:blipFill>
+                    <a:blip r:embed="rId17"/>
+                    <a:stretch>
+                      <a:fillRect/>
+                    </a:stretch>
+                  </pic:blipFill>
+                  <pic:spPr>
+                    <a:xfrm>
+                      <a:off x="0" y="0"/>
+                      <a:ext cx="5612130" cy="811530"/>
+                    </a:xfrm>
+                    <a:prstGeom prst="rect">
+                      <a:avLst/>
+                    </a:prstGeom>
+                  </pic:spPr>
+                </pic:pic>
+              </a:graphicData>
+            </a:graphic>
+          </wp:inline>
+        </w:drawing>
+      </w:r>
+    </w:p>
+    <w:p>
+      <w:pPr>
+        <w:rPr>
+          <w:i/>
+          <w:iCs/>
+          <w:lang w:val="en-US"/>
+        </w:rPr>
+      </w:pPr>
+      <w:proofErr w:type="spellStart"/>
+      <w:r>
+        <w:rPr>
+          <w:i/>
+          <w:iCs/>
+          <w:lang w:val="en-US"/>
+        </w:rPr>
+        <w:t>CBIR</w:t>
+      </w:r>
+      <w:proofErr w:type="spellEnd"/>
+      <w:r>
+        <w:rPr>
+          <w:i/>
+          <w:iCs/>
+          <w:lang w:val="en-US"/>
+        </w:rPr>
+        <w:t xml:space="preserve"> is the task (or the system that performs it) of, from a query image supplied by the user, searching in a set of images for those that likely have the same content of the query image. For example, if the user supplies the picture of an apple, it is expected that the system retrieves a small set (e.g., 10) images containing apples.</w:t>
+      </w:r>
+      <w:r>
+        <w:rPr>
+          <w:i/>
+          <w:iCs/>
+          <w:lang w:val="en-US"/>
+        </w:rPr>
+        <w:t xml:space="preserve"> It is a problem similar to face recognition and fingerprint lookup.</w:t>
+      </w:r>
     </w:p>
     <w:sectPr>
       <w:pgSz w:w="12240" w:h="15840"/>

</xml_diff>

<commit_message>
repo update in docx
</commit_message>
<xml_diff>
--- a/Computer Vision and Machine Learning for Image Retrieval Systems.docx
+++ b/Computer Vision and Machine Learning for Image Retrieval Systems.docx
@@ -4,6 +4,7 @@
   <w:body>
     <w:p>
       <w:pPr>
+        <w:ind w:left="708" w:hanging="708"/>
         <w:rPr>
           <w:b/>
           <w:bCs/>
@@ -230,7 +231,25 @@
           <w:iCs/>
           <w:lang w:val="en-US"/>
         </w:rPr>
-        <w:t xml:space="preserve"> (SIFT) could be exploited, which is already implemented in opencv and its </w:t>
+        <w:t xml:space="preserve"> (SIFT) could be exploited, which is already implemented in </w:t>
+      </w:r>
+      <w:proofErr w:type="spellStart"/>
+      <w:r>
+        <w:rPr>
+          <w:i/>
+          <w:iCs/>
+          <w:lang w:val="en-US"/>
+        </w:rPr>
+        <w:t>opencv</w:t>
+      </w:r>
+      <w:proofErr w:type="spellEnd"/>
+      <w:r>
+        <w:rPr>
+          <w:i/>
+          <w:iCs/>
+          <w:lang w:val="en-US"/>
+        </w:rPr>
+        <w:t xml:space="preserve"> and its </w:t>
       </w:r>
       <w:r>
         <w:rPr>
@@ -263,15 +282,61 @@
           <w:iCs/>
           <w:lang w:val="en-US"/>
         </w:rPr>
-        <w:t>Since Key Points Matching (KPM) technique preserves structure information, a grey scale conversion previous to key point detection could be a good option. If color-structure information is relevant to the comparison, it is a good idea to apply the KPM technique to chrominance (</w:t>
-      </w:r>
-      <w:r>
-        <w:rPr>
-          <w:i/>
-          <w:iCs/>
-          <w:lang w:val="en-US"/>
-        </w:rPr>
-        <w:t>Cb and Cr</w:t>
+        <w:t>Since Key Points Matching (</w:t>
+      </w:r>
+      <w:proofErr w:type="spellStart"/>
+      <w:r>
+        <w:rPr>
+          <w:i/>
+          <w:iCs/>
+          <w:lang w:val="en-US"/>
+        </w:rPr>
+        <w:t>KPM</w:t>
+      </w:r>
+      <w:proofErr w:type="spellEnd"/>
+      <w:r>
+        <w:rPr>
+          <w:i/>
+          <w:iCs/>
+          <w:lang w:val="en-US"/>
+        </w:rPr>
+        <w:t xml:space="preserve">) technique preserves structure information, a grey scale conversion previous to key point detection could be a good option. If color-structure information is relevant to the comparison, it is a good idea to apply the </w:t>
+      </w:r>
+      <w:proofErr w:type="spellStart"/>
+      <w:r>
+        <w:rPr>
+          <w:i/>
+          <w:iCs/>
+          <w:lang w:val="en-US"/>
+        </w:rPr>
+        <w:t>KPM</w:t>
+      </w:r>
+      <w:proofErr w:type="spellEnd"/>
+      <w:r>
+        <w:rPr>
+          <w:i/>
+          <w:iCs/>
+          <w:lang w:val="en-US"/>
+        </w:rPr>
+        <w:t xml:space="preserve"> technique to chrominance (</w:t>
+      </w:r>
+      <w:proofErr w:type="spellStart"/>
+      <w:r>
+        <w:rPr>
+          <w:i/>
+          <w:iCs/>
+          <w:lang w:val="en-US"/>
+        </w:rPr>
+        <w:t>Cb</w:t>
+      </w:r>
+      <w:proofErr w:type="spellEnd"/>
+      <w:r>
+        <w:rPr>
+          <w:i/>
+          <w:iCs/>
+          <w:lang w:val="en-US"/>
+        </w:rPr>
+        <w:t xml:space="preserve"> and Cr</w:t>
       </w:r>
       <w:r>
         <w:rPr>
@@ -364,7 +429,40 @@
           <w:iCs/>
           <w:lang w:val="en-US"/>
         </w:rPr>
-        <w:t xml:space="preserve">See file image_matching_1.ipynb in repo *** for an draft of the implementation. </w:t>
+        <w:t xml:space="preserve">See file image_matching_1.ipynb in repo </w:t>
+      </w:r>
+      <w:hyperlink r:id="rId6" w:history="1">
+        <w:r>
+          <w:rPr>
+            <w:rStyle w:val="Hipervnculo"/>
+            <w:b/>
+            <w:bCs/>
+            <w:i/>
+            <w:iCs/>
+            <w:lang w:val="en-US"/>
+          </w:rPr>
+          <w:t>https://github.com/carloshernangarrido/wc.git</w:t>
+        </w:r>
+      </w:hyperlink>
+      <w:r>
+        <w:rPr>
+          <w:b/>
+          <w:bCs/>
+          <w:i/>
+          <w:iCs/>
+          <w:lang w:val="en-US"/>
+        </w:rPr>
+        <w:t xml:space="preserve"> </w:t>
+      </w:r>
+      <w:r>
+        <w:rPr>
+          <w:b/>
+          <w:bCs/>
+          <w:i/>
+          <w:iCs/>
+          <w:lang w:val="en-US"/>
+        </w:rPr>
+        <w:t xml:space="preserve">for a draft of the implementation. </w:t>
       </w:r>
     </w:p>
     <w:p>
@@ -398,7 +496,25 @@
           <w:iCs/>
           <w:lang w:val="en-US"/>
         </w:rPr>
-        <w:t>Once the metric is correctly working, a threshold should be defined using Signal Detection Theory on a labeled dataset, not necessarily large. The threshold could be selected by minimizing a cost function dependent on the cost of False Positives and of False Negatives. If these costs are not provided, the threshold value that maximizes informedness (</w:t>
+        <w:t xml:space="preserve">Once the metric is correctly working, a threshold should be defined using Signal Detection Theory on a labeled dataset, not necessarily large. The threshold could be selected by minimizing a cost function dependent on the cost of False Positives and of False Negatives. If these costs are not provided, the threshold value that maximizes </w:t>
+      </w:r>
+      <w:proofErr w:type="spellStart"/>
+      <w:r>
+        <w:rPr>
+          <w:i/>
+          <w:iCs/>
+          <w:lang w:val="en-US"/>
+        </w:rPr>
+        <w:t>informedness</w:t>
+      </w:r>
+      <w:proofErr w:type="spellEnd"/>
+      <w:r>
+        <w:rPr>
+          <w:i/>
+          <w:iCs/>
+          <w:lang w:val="en-US"/>
+        </w:rPr>
+        <w:t xml:space="preserve"> (</w:t>
       </w:r>
       <w:r>
         <w:rPr>
@@ -966,7 +1082,7 @@
                     <pic:cNvPicPr/>
                   </pic:nvPicPr>
                   <pic:blipFill>
-                    <a:blip r:embed="rId6"/>
+                    <a:blip r:embed="rId7"/>
                     <a:stretch>
                       <a:fillRect/>
                     </a:stretch>
@@ -1033,8 +1149,18 @@
           <w:iCs/>
           <w:lang w:val="en-US"/>
         </w:rPr>
-        <w:t>based on FFT</w:t>
-      </w:r>
+        <w:t xml:space="preserve">based on </w:t>
+      </w:r>
+      <w:proofErr w:type="spellStart"/>
+      <w:r>
+        <w:rPr>
+          <w:i/>
+          <w:iCs/>
+          <w:lang w:val="en-US"/>
+        </w:rPr>
+        <w:t>FFT</w:t>
+      </w:r>
+      <w:proofErr w:type="spellEnd"/>
       <w:r>
         <w:rPr>
           <w:i/>
@@ -1066,7 +1192,43 @@
           <w:iCs/>
           <w:lang w:val="en-US"/>
         </w:rPr>
-        <w:t>B. S. Reddy and B. N. Chatterji, "An FFT-based technique for translation, rotation, and scale-invariant image registration," in IEEE Transactions on Image Processing, vol. 5, no. 8, pp. 1266-1271, Aug. 1996, doi: 10.1109/83.506761.</w:t>
+        <w:t xml:space="preserve">B. S. Reddy and B. N. Chatterji, "An </w:t>
+      </w:r>
+      <w:proofErr w:type="spellStart"/>
+      <w:r>
+        <w:rPr>
+          <w:i/>
+          <w:iCs/>
+          <w:lang w:val="en-US"/>
+        </w:rPr>
+        <w:t>FFT</w:t>
+      </w:r>
+      <w:proofErr w:type="spellEnd"/>
+      <w:r>
+        <w:rPr>
+          <w:i/>
+          <w:iCs/>
+          <w:lang w:val="en-US"/>
+        </w:rPr>
+        <w:t xml:space="preserve">-based technique for translation, rotation, and scale-invariant image registration," in IEEE Transactions on Image Processing, vol. 5, no. 8, pp. 1266-1271, Aug. 1996, </w:t>
+      </w:r>
+      <w:proofErr w:type="spellStart"/>
+      <w:r>
+        <w:rPr>
+          <w:i/>
+          <w:iCs/>
+          <w:lang w:val="en-US"/>
+        </w:rPr>
+        <w:t>doi</w:t>
+      </w:r>
+      <w:proofErr w:type="spellEnd"/>
+      <w:r>
+        <w:rPr>
+          <w:i/>
+          <w:iCs/>
+          <w:lang w:val="en-US"/>
+        </w:rPr>
+        <w:t>: 10.1109/83.506761.</w:t>
       </w:r>
       <w:r>
         <w:rPr>
@@ -1108,9 +1270,27 @@
           <w:iCs/>
           <w:lang w:val="en-US"/>
         </w:rPr>
-        <w:t xml:space="preserve">or DFT, such as </w:t>
-      </w:r>
-      <w:hyperlink r:id="rId7" w:history="1">
+        <w:t xml:space="preserve">or </w:t>
+      </w:r>
+      <w:proofErr w:type="spellStart"/>
+      <w:r>
+        <w:rPr>
+          <w:i/>
+          <w:iCs/>
+          <w:lang w:val="en-US"/>
+        </w:rPr>
+        <w:t>DFT</w:t>
+      </w:r>
+      <w:proofErr w:type="spellEnd"/>
+      <w:r>
+        <w:rPr>
+          <w:i/>
+          <w:iCs/>
+          <w:lang w:val="en-US"/>
+        </w:rPr>
+        <w:t xml:space="preserve">, such as </w:t>
+      </w:r>
+      <w:hyperlink r:id="rId8" w:history="1">
         <w:r>
           <w:rPr>
             <w:rStyle w:val="Hipervnculo"/>
@@ -1329,7 +1509,25 @@
           <w:iCs/>
           <w:lang w:val="en-US"/>
         </w:rPr>
-        <w:t>better to use a homography (aka perspective transform), which has 8 DOF</w:t>
+        <w:t xml:space="preserve">better to use a </w:t>
+      </w:r>
+      <w:proofErr w:type="spellStart"/>
+      <w:r>
+        <w:rPr>
+          <w:i/>
+          <w:iCs/>
+          <w:lang w:val="en-US"/>
+        </w:rPr>
+        <w:t>homography</w:t>
+      </w:r>
+      <w:proofErr w:type="spellEnd"/>
+      <w:r>
+        <w:rPr>
+          <w:i/>
+          <w:iCs/>
+          <w:lang w:val="en-US"/>
+        </w:rPr>
+        <w:t xml:space="preserve"> (aka perspective transform), which has 8 DOF</w:t>
       </w:r>
       <w:r>
         <w:rPr>
@@ -1688,13 +1886,23 @@
         </w:rPr>
         <w:t xml:space="preserve">This technique is named as </w:t>
       </w:r>
-      <w:r>
-        <w:rPr>
-          <w:i/>
-          <w:iCs/>
-          <w:lang w:val="en-US"/>
-        </w:rPr>
-        <w:t>RANdom Sample Consensus (RANSAC)</w:t>
+      <w:proofErr w:type="spellStart"/>
+      <w:r>
+        <w:rPr>
+          <w:i/>
+          <w:iCs/>
+          <w:lang w:val="en-US"/>
+        </w:rPr>
+        <w:t>RANdom</w:t>
+      </w:r>
+      <w:proofErr w:type="spellEnd"/>
+      <w:r>
+        <w:rPr>
+          <w:i/>
+          <w:iCs/>
+          <w:lang w:val="en-US"/>
+        </w:rPr>
+        <w:t xml:space="preserve"> Sample Consensus (RANSAC)</w:t>
       </w:r>
       <w:r>
         <w:rPr>
@@ -1740,6 +1948,19 @@
         </w:rPr>
         <w:t xml:space="preserve"> of the repo </w:t>
       </w:r>
+      <w:hyperlink r:id="rId9" w:history="1">
+        <w:r>
+          <w:rPr>
+            <w:rStyle w:val="Hipervnculo"/>
+            <w:b/>
+            <w:bCs/>
+            <w:i/>
+            <w:iCs/>
+            <w:lang w:val="en-US"/>
+          </w:rPr>
+          <w:t>https://github.com/carloshernangarrido/wc.git</w:t>
+        </w:r>
+      </w:hyperlink>
       <w:r>
         <w:rPr>
           <w:b/>
@@ -1748,17 +1969,7 @@
           <w:iCs/>
           <w:lang w:val="en-US"/>
         </w:rPr>
-        <w:t>***</w:t>
-      </w:r>
-      <w:r>
-        <w:rPr>
-          <w:b/>
-          <w:bCs/>
-          <w:i/>
-          <w:iCs/>
-          <w:lang w:val="en-US"/>
-        </w:rPr>
-        <w:t>.</w:t>
+        <w:t xml:space="preserve"> </w:t>
       </w:r>
     </w:p>
     <w:p>
@@ -1814,7 +2025,7 @@
                     <pic:cNvPicPr/>
                   </pic:nvPicPr>
                   <pic:blipFill>
-                    <a:blip r:embed="rId8"/>
+                    <a:blip r:embed="rId10"/>
                     <a:stretch>
                       <a:fillRect/>
                     </a:stretch>
@@ -2534,7 +2745,7 @@
                     <pic:cNvPicPr/>
                   </pic:nvPicPr>
                   <pic:blipFill>
-                    <a:blip r:embed="rId9"/>
+                    <a:blip r:embed="rId11"/>
                     <a:stretch>
                       <a:fillRect/>
                     </a:stretch>
@@ -2638,7 +2849,7 @@
                     <pic:cNvPicPr/>
                   </pic:nvPicPr>
                   <pic:blipFill>
-                    <a:blip r:embed="rId10"/>
+                    <a:blip r:embed="rId12"/>
                     <a:stretch>
                       <a:fillRect/>
                     </a:stretch>
@@ -2744,7 +2955,27 @@
           <w:iCs/>
           <w:lang w:val="en-US"/>
         </w:rPr>
-        <w:t xml:space="preserve"> homography transformation matrix</w:t>
+        <w:t xml:space="preserve"> </w:t>
+      </w:r>
+      <w:proofErr w:type="spellStart"/>
+      <w:r>
+        <w:rPr>
+          <w:rFonts w:eastAsiaTheme="minorEastAsia"/>
+          <w:i/>
+          <w:iCs/>
+          <w:lang w:val="en-US"/>
+        </w:rPr>
+        <w:t>homography</w:t>
+      </w:r>
+      <w:proofErr w:type="spellEnd"/>
+      <w:r>
+        <w:rPr>
+          <w:rFonts w:eastAsiaTheme="minorEastAsia"/>
+          <w:i/>
+          <w:iCs/>
+          <w:lang w:val="en-US"/>
+        </w:rPr>
+        <w:t xml:space="preserve"> transformation matrix</w:t>
       </w:r>
       <w:r>
         <w:rPr>
@@ -3305,8 +3536,19 @@
           <w:iCs/>
           <w:lang w:val="en-US"/>
         </w:rPr>
-        <w:t xml:space="preserve"> corresponding to the initially estimated homography</w:t>
-      </w:r>
+        <w:t xml:space="preserve"> corresponding to the initially estimated </w:t>
+      </w:r>
+      <w:proofErr w:type="spellStart"/>
+      <w:r>
+        <w:rPr>
+          <w:rFonts w:eastAsiaTheme="minorEastAsia"/>
+          <w:i/>
+          <w:iCs/>
+          <w:lang w:val="en-US"/>
+        </w:rPr>
+        <w:t>homography</w:t>
+      </w:r>
+      <w:proofErr w:type="spellEnd"/>
       <w:r>
         <w:rPr>
           <w:rFonts w:eastAsiaTheme="minorEastAsia"/>
@@ -4404,7 +4646,25 @@
           <w:iCs/>
           <w:lang w:val="en-US"/>
         </w:rPr>
-        <w:t>Then, the subsequent homography matrices can be calculated as:</w:t>
+        <w:t xml:space="preserve">Then, the subsequent </w:t>
+      </w:r>
+      <w:proofErr w:type="spellStart"/>
+      <w:r>
+        <w:rPr>
+          <w:i/>
+          <w:iCs/>
+          <w:lang w:val="en-US"/>
+        </w:rPr>
+        <w:t>homography</w:t>
+      </w:r>
+      <w:proofErr w:type="spellEnd"/>
+      <w:r>
+        <w:rPr>
+          <w:i/>
+          <w:iCs/>
+          <w:lang w:val="en-US"/>
+        </w:rPr>
+        <w:t xml:space="preserve"> matrices can be calculated as:</w:t>
       </w:r>
     </w:p>
     <w:p>
@@ -4856,8 +5116,9 @@
           <w:iCs/>
           <w:lang w:val="en-US"/>
         </w:rPr>
-        <w:t>If the initial homography is found with cv2.</w:t>
-      </w:r>
+        <w:t xml:space="preserve">If the initial </w:t>
+      </w:r>
+      <w:proofErr w:type="spellStart"/>
       <w:r>
         <w:rPr>
           <w:rFonts w:eastAsiaTheme="minorEastAsia"/>
@@ -4865,6 +5126,25 @@
           <w:iCs/>
           <w:lang w:val="en-US"/>
         </w:rPr>
+        <w:t>homography</w:t>
+      </w:r>
+      <w:proofErr w:type="spellEnd"/>
+      <w:r>
+        <w:rPr>
+          <w:rFonts w:eastAsiaTheme="minorEastAsia"/>
+          <w:i/>
+          <w:iCs/>
+          <w:lang w:val="en-US"/>
+        </w:rPr>
+        <w:t xml:space="preserve"> is found with cv2.</w:t>
+      </w:r>
+      <w:r>
+        <w:rPr>
+          <w:rFonts w:eastAsiaTheme="minorEastAsia"/>
+          <w:i/>
+          <w:iCs/>
+          <w:lang w:val="en-US"/>
+        </w:rPr>
         <w:t>findHomography</w:t>
       </w:r>
       <w:r>
@@ -4874,7 +5154,27 @@
           <w:iCs/>
           <w:lang w:val="en-US"/>
         </w:rPr>
-        <w:t xml:space="preserve">(), it must be taken into account that such method returns a transformation matrix for planar homography, i.e. a 3x3 matrix </w:t>
+        <w:t xml:space="preserve">(), it must be taken into account that such method returns a transformation matrix for planar </w:t>
+      </w:r>
+      <w:proofErr w:type="spellStart"/>
+      <w:r>
+        <w:rPr>
+          <w:rFonts w:eastAsiaTheme="minorEastAsia"/>
+          <w:i/>
+          <w:iCs/>
+          <w:lang w:val="en-US"/>
+        </w:rPr>
+        <w:t>homography</w:t>
+      </w:r>
+      <w:proofErr w:type="spellEnd"/>
+      <w:r>
+        <w:rPr>
+          <w:rFonts w:eastAsiaTheme="minorEastAsia"/>
+          <w:i/>
+          <w:iCs/>
+          <w:lang w:val="en-US"/>
+        </w:rPr>
+        <w:t xml:space="preserve">, i.e. a 3x3 matrix </w:t>
       </w:r>
       <m:oMath>
         <m:r>
@@ -5837,7 +6137,27 @@
           <w:iCs/>
           <w:lang w:val="en-US"/>
         </w:rPr>
-        <w:t xml:space="preserve">If the content is the same, use the homography estimated </w:t>
+        <w:t xml:space="preserve">If the content is the same, use the </w:t>
+      </w:r>
+      <w:proofErr w:type="spellStart"/>
+      <w:r>
+        <w:rPr>
+          <w:rFonts w:eastAsiaTheme="minorEastAsia"/>
+          <w:i/>
+          <w:iCs/>
+          <w:lang w:val="en-US"/>
+        </w:rPr>
+        <w:t>homography</w:t>
+      </w:r>
+      <w:proofErr w:type="spellEnd"/>
+      <w:r>
+        <w:rPr>
+          <w:rFonts w:eastAsiaTheme="minorEastAsia"/>
+          <w:i/>
+          <w:iCs/>
+          <w:lang w:val="en-US"/>
+        </w:rPr>
+        <w:t xml:space="preserve"> estimated </w:t>
       </w:r>
       <w:r>
         <w:rPr>
@@ -5869,7 +6189,27 @@
           <w:iCs/>
           <w:lang w:val="en-US"/>
         </w:rPr>
-        <w:t>Update the homography 10-20 times per second using non-visual motion sensors</w:t>
+        <w:t xml:space="preserve">Update the </w:t>
+      </w:r>
+      <w:proofErr w:type="spellStart"/>
+      <w:r>
+        <w:rPr>
+          <w:rFonts w:eastAsiaTheme="minorEastAsia"/>
+          <w:i/>
+          <w:iCs/>
+          <w:lang w:val="en-US"/>
+        </w:rPr>
+        <w:t>homography</w:t>
+      </w:r>
+      <w:proofErr w:type="spellEnd"/>
+      <w:r>
+        <w:rPr>
+          <w:rFonts w:eastAsiaTheme="minorEastAsia"/>
+          <w:i/>
+          <w:iCs/>
+          <w:lang w:val="en-US"/>
+        </w:rPr>
+        <w:t xml:space="preserve"> 10-20 times per second using non-visual motion sensors</w:t>
       </w:r>
     </w:p>
     <w:p>
@@ -5892,7 +6232,27 @@
           <w:iCs/>
           <w:lang w:val="en-US"/>
         </w:rPr>
-        <w:t xml:space="preserve">Update the homography </w:t>
+        <w:t xml:space="preserve">Update the </w:t>
+      </w:r>
+      <w:proofErr w:type="spellStart"/>
+      <w:r>
+        <w:rPr>
+          <w:rFonts w:eastAsiaTheme="minorEastAsia"/>
+          <w:i/>
+          <w:iCs/>
+          <w:lang w:val="en-US"/>
+        </w:rPr>
+        <w:t>homography</w:t>
+      </w:r>
+      <w:proofErr w:type="spellEnd"/>
+      <w:r>
+        <w:rPr>
+          <w:rFonts w:eastAsiaTheme="minorEastAsia"/>
+          <w:i/>
+          <w:iCs/>
+          <w:lang w:val="en-US"/>
+        </w:rPr>
+        <w:t xml:space="preserve"> </w:t>
       </w:r>
       <w:r>
         <w:rPr>
@@ -6015,7 +6375,7 @@
                     <pic:cNvPicPr/>
                   </pic:nvPicPr>
                   <pic:blipFill>
-                    <a:blip r:embed="rId11"/>
+                    <a:blip r:embed="rId13"/>
                     <a:stretch>
                       <a:fillRect/>
                     </a:stretch>
@@ -6068,7 +6428,25 @@
           <w:iCs/>
           <w:lang w:val="en-US"/>
         </w:rPr>
-        <w:t xml:space="preserve"> image descriptor using the BoVW approach involves </w:t>
+        <w:t xml:space="preserve"> image descriptor using the </w:t>
+      </w:r>
+      <w:proofErr w:type="spellStart"/>
+      <w:r>
+        <w:rPr>
+          <w:i/>
+          <w:iCs/>
+          <w:lang w:val="en-US"/>
+        </w:rPr>
+        <w:t>BoVW</w:t>
+      </w:r>
+      <w:proofErr w:type="spellEnd"/>
+      <w:r>
+        <w:rPr>
+          <w:i/>
+          <w:iCs/>
+          <w:lang w:val="en-US"/>
+        </w:rPr>
+        <w:t xml:space="preserve"> approach involves </w:t>
       </w:r>
       <w:r>
         <w:rPr>
@@ -6093,7 +6471,25 @@
           <w:iCs/>
           <w:lang w:val="en-US"/>
         </w:rPr>
-        <w:t xml:space="preserve">(i) automatically detect regions/points of interest, </w:t>
+        <w:t>(</w:t>
+      </w:r>
+      <w:proofErr w:type="spellStart"/>
+      <w:r>
+        <w:rPr>
+          <w:i/>
+          <w:iCs/>
+          <w:lang w:val="en-US"/>
+        </w:rPr>
+        <w:t>i</w:t>
+      </w:r>
+      <w:proofErr w:type="spellEnd"/>
+      <w:r>
+        <w:rPr>
+          <w:i/>
+          <w:iCs/>
+          <w:lang w:val="en-US"/>
+        </w:rPr>
+        <w:t xml:space="preserve">) automatically detect regions/points of interest, </w:t>
       </w:r>
     </w:p>
     <w:p>
@@ -6194,7 +6590,25 @@
           <w:iCs/>
           <w:lang w:val="en-US"/>
         </w:rPr>
-        <w:t>(iv) find the occurrences in the image of each specific word in the vocabulary for constructing the BoW feature (or a histogram of word frequencies)</w:t>
+        <w:t xml:space="preserve">(iv) find the occurrences in the image of each specific word in the vocabulary for constructing the </w:t>
+      </w:r>
+      <w:proofErr w:type="spellStart"/>
+      <w:r>
+        <w:rPr>
+          <w:i/>
+          <w:iCs/>
+          <w:lang w:val="en-US"/>
+        </w:rPr>
+        <w:t>BoW</w:t>
+      </w:r>
+      <w:proofErr w:type="spellEnd"/>
+      <w:r>
+        <w:rPr>
+          <w:i/>
+          <w:iCs/>
+          <w:lang w:val="en-US"/>
+        </w:rPr>
+        <w:t xml:space="preserve"> feature (or a histogram of word frequencies)</w:t>
       </w:r>
     </w:p>
     <w:p>
@@ -6493,7 +6907,7 @@
                     <pic:cNvPicPr/>
                   </pic:nvPicPr>
                   <pic:blipFill>
-                    <a:blip r:embed="rId12"/>
+                    <a:blip r:embed="rId14"/>
                     <a:stretch>
                       <a:fillRect/>
                     </a:stretch>
@@ -6536,7 +6950,43 @@
           <w:iCs/>
           <w:lang w:val="en-US"/>
         </w:rPr>
-        <w:t>Maria Tzelepi, Anastasios Tefas,</w:t>
+        <w:t xml:space="preserve">Maria </w:t>
+      </w:r>
+      <w:proofErr w:type="spellStart"/>
+      <w:r>
+        <w:rPr>
+          <w:i/>
+          <w:iCs/>
+          <w:lang w:val="en-US"/>
+        </w:rPr>
+        <w:t>Tzelepi</w:t>
+      </w:r>
+      <w:proofErr w:type="spellEnd"/>
+      <w:r>
+        <w:rPr>
+          <w:i/>
+          <w:iCs/>
+          <w:lang w:val="en-US"/>
+        </w:rPr>
+        <w:t xml:space="preserve">, Anastasios </w:t>
+      </w:r>
+      <w:proofErr w:type="spellStart"/>
+      <w:r>
+        <w:rPr>
+          <w:i/>
+          <w:iCs/>
+          <w:lang w:val="en-US"/>
+        </w:rPr>
+        <w:t>Tefas</w:t>
+      </w:r>
+      <w:proofErr w:type="spellEnd"/>
+      <w:r>
+        <w:rPr>
+          <w:i/>
+          <w:iCs/>
+          <w:lang w:val="en-US"/>
+        </w:rPr>
+        <w:t>,</w:t>
       </w:r>
     </w:p>
     <w:p>
@@ -6642,7 +7092,43 @@
           <w:iCs/>
           <w:lang w:val="en-US"/>
         </w:rPr>
-        <w:t>the BVLC Reference CaffeNet model</w:t>
+        <w:t xml:space="preserve">the </w:t>
+      </w:r>
+      <w:proofErr w:type="spellStart"/>
+      <w:r>
+        <w:rPr>
+          <w:i/>
+          <w:iCs/>
+          <w:lang w:val="en-US"/>
+        </w:rPr>
+        <w:t>BVLC</w:t>
+      </w:r>
+      <w:proofErr w:type="spellEnd"/>
+      <w:r>
+        <w:rPr>
+          <w:i/>
+          <w:iCs/>
+          <w:lang w:val="en-US"/>
+        </w:rPr>
+        <w:t xml:space="preserve"> Reference </w:t>
+      </w:r>
+      <w:proofErr w:type="spellStart"/>
+      <w:r>
+        <w:rPr>
+          <w:i/>
+          <w:iCs/>
+          <w:lang w:val="en-US"/>
+        </w:rPr>
+        <w:t>CaffeNet</w:t>
+      </w:r>
+      <w:proofErr w:type="spellEnd"/>
+      <w:r>
+        <w:rPr>
+          <w:i/>
+          <w:iCs/>
+          <w:lang w:val="en-US"/>
+        </w:rPr>
+        <w:t xml:space="preserve"> model</w:t>
       </w:r>
       <w:r>
         <w:rPr>
@@ -6682,7 +7168,7 @@
           <w:noProof/>
         </w:rPr>
         <w:drawing>
-          <wp:inline distT="0" distB="0" distL="0" distR="0" wp14:anchorId="17FE1544" wp14:editId="25401A65">
+          <wp:inline distT="0" distB="0" distL="0" distR="0" wp14:anchorId="17FE1544" wp14:editId="17466FB3">
             <wp:extent cx="2950029" cy="1468339"/>
             <wp:effectExtent l="0" t="0" r="3175" b="0"/>
             <wp:docPr id="1703182734" name="Imagen 1" descr="Fig. 1"/>
@@ -6699,7 +7185,7 @@
                     </pic:cNvPicPr>
                   </pic:nvPicPr>
                   <pic:blipFill>
-                    <a:blip r:embed="rId13" cstate="print">
+                    <a:blip r:embed="rId15" cstate="print">
                       <a:extLst>
                         <a:ext uri="{28A0092B-C50C-407E-A947-70E740481C1C}">
                           <a14:useLocalDpi xmlns:a14="http://schemas.microsoft.com/office/drawing/2010/main" val="0"/>
@@ -7069,7 +7555,7 @@
                     <pic:cNvPicPr/>
                   </pic:nvPicPr>
                   <pic:blipFill>
-                    <a:blip r:embed="rId14"/>
+                    <a:blip r:embed="rId16"/>
                     <a:stretch>
                       <a:fillRect/>
                     </a:stretch>
@@ -7153,7 +7639,25 @@
           <w:iCs/>
           <w:lang w:val="en-US"/>
         </w:rPr>
-        <w:t>The main disadvantage of BoVW is that the spatial distribution of characteristic patterns is lost in the histogram step. CNN preserves information of spatial distribution, but is sensitive to the training datasets.</w:t>
+        <w:t xml:space="preserve">The main disadvantage of </w:t>
+      </w:r>
+      <w:proofErr w:type="spellStart"/>
+      <w:r>
+        <w:rPr>
+          <w:i/>
+          <w:iCs/>
+          <w:lang w:val="en-US"/>
+        </w:rPr>
+        <w:t>BoVW</w:t>
+      </w:r>
+      <w:proofErr w:type="spellEnd"/>
+      <w:r>
+        <w:rPr>
+          <w:i/>
+          <w:iCs/>
+          <w:lang w:val="en-US"/>
+        </w:rPr>
+        <w:t xml:space="preserve"> is that the spatial distribution of characteristic patterns is lost in the histogram step. CNN preserves information of spatial distribution, but is sensitive to the training datasets.</w:t>
       </w:r>
       <w:r>
         <w:rPr>
@@ -7230,7 +7734,7 @@
                     <pic:cNvPicPr/>
                   </pic:nvPicPr>
                   <pic:blipFill>
-                    <a:blip r:embed="rId15"/>
+                    <a:blip r:embed="rId17"/>
                     <a:stretch>
                       <a:fillRect/>
                     </a:stretch>
@@ -7357,7 +7861,25 @@
           <w:iCs/>
           <w:lang w:val="en-US"/>
         </w:rPr>
-        <w:t>multiple randomized kd-trees</w:t>
+        <w:t xml:space="preserve">multiple randomized </w:t>
+      </w:r>
+      <w:proofErr w:type="spellStart"/>
+      <w:r>
+        <w:rPr>
+          <w:i/>
+          <w:iCs/>
+          <w:lang w:val="en-US"/>
+        </w:rPr>
+        <w:t>kd</w:t>
+      </w:r>
+      <w:proofErr w:type="spellEnd"/>
+      <w:r>
+        <w:rPr>
+          <w:i/>
+          <w:iCs/>
+          <w:lang w:val="en-US"/>
+        </w:rPr>
+        <w:t>-trees</w:t>
       </w:r>
       <w:r>
         <w:rPr>
@@ -7474,7 +7996,7 @@
                     <pic:cNvPicPr/>
                   </pic:nvPicPr>
                   <pic:blipFill>
-                    <a:blip r:embed="rId16"/>
+                    <a:blip r:embed="rId18"/>
                     <a:stretch>
                       <a:fillRect/>
                     </a:stretch>
@@ -7517,15 +8039,51 @@
           <w:iCs/>
           <w:lang w:val="en-US"/>
         </w:rPr>
-        <w:t xml:space="preserve">If the image descriptor vectors are highly correlated, linear dimensionality reduction techniques as PCA could be used to compress the vector prior </w:t>
-      </w:r>
-      <w:r>
-        <w:rPr>
-          <w:i/>
-          <w:iCs/>
-          <w:lang w:val="en-US"/>
-        </w:rPr>
-        <w:t>to knn search.</w:t>
+        <w:t xml:space="preserve">If the image descriptor vectors are highly correlated, linear dimensionality reduction techniques as </w:t>
+      </w:r>
+      <w:proofErr w:type="spellStart"/>
+      <w:r>
+        <w:rPr>
+          <w:i/>
+          <w:iCs/>
+          <w:lang w:val="en-US"/>
+        </w:rPr>
+        <w:t>PCA</w:t>
+      </w:r>
+      <w:proofErr w:type="spellEnd"/>
+      <w:r>
+        <w:rPr>
+          <w:i/>
+          <w:iCs/>
+          <w:lang w:val="en-US"/>
+        </w:rPr>
+        <w:t xml:space="preserve"> could be used to compress the vector prior </w:t>
+      </w:r>
+      <w:r>
+        <w:rPr>
+          <w:i/>
+          <w:iCs/>
+          <w:lang w:val="en-US"/>
+        </w:rPr>
+        <w:t xml:space="preserve">to </w:t>
+      </w:r>
+      <w:proofErr w:type="spellStart"/>
+      <w:r>
+        <w:rPr>
+          <w:i/>
+          <w:iCs/>
+          <w:lang w:val="en-US"/>
+        </w:rPr>
+        <w:t>knn</w:t>
+      </w:r>
+      <w:proofErr w:type="spellEnd"/>
+      <w:r>
+        <w:rPr>
+          <w:i/>
+          <w:iCs/>
+          <w:lang w:val="en-US"/>
+        </w:rPr>
+        <w:t xml:space="preserve"> search.</w:t>
       </w:r>
     </w:p>
     <w:p>
@@ -7577,7 +8135,7 @@
                     <pic:cNvPicPr/>
                   </pic:nvPicPr>
                   <pic:blipFill>
-                    <a:blip r:embed="rId17"/>
+                    <a:blip r:embed="rId19"/>
                     <a:stretch>
                       <a:fillRect/>
                     </a:stretch>
@@ -7606,13 +8164,23 @@
           <w:lang w:val="en-US"/>
         </w:rPr>
       </w:pPr>
-      <w:r>
-        <w:rPr>
-          <w:i/>
-          <w:iCs/>
-          <w:lang w:val="en-US"/>
-        </w:rPr>
-        <w:t>CBIR is the task (or the system that performs it) of, from a query image supplied by the user, searching in a set of images for those that likely have the same content of the query image. For example, if the user supplies the picture of an apple, it is expected that the system retrieves a small set (e.g., 10) images containing apples.</w:t>
+      <w:proofErr w:type="spellStart"/>
+      <w:r>
+        <w:rPr>
+          <w:i/>
+          <w:iCs/>
+          <w:lang w:val="en-US"/>
+        </w:rPr>
+        <w:t>CBIR</w:t>
+      </w:r>
+      <w:proofErr w:type="spellEnd"/>
+      <w:r>
+        <w:rPr>
+          <w:i/>
+          <w:iCs/>
+          <w:lang w:val="en-US"/>
+        </w:rPr>
+        <w:t xml:space="preserve"> is the task (or the system that performs it) of, from a query image supplied by the user, searching in a set of images for those that likely have the same content of the query image. For example, if the user supplies the picture of an apple, it is expected that the system retrieves a small set (e.g., 10) images containing apples.</w:t>
       </w:r>
       <w:r>
         <w:rPr>
@@ -7671,13 +8239,59 @@
           <w:lang w:val="en-US"/>
         </w:rPr>
       </w:pPr>
-      <w:r>
-        <w:rPr>
-          <w:i/>
-          <w:iCs/>
-          <w:lang w:val="en-US"/>
-        </w:rPr>
-        <w:t>Ibtihaal M. Hameed, Sadiq H. Abdulhussain &amp; Basheera M. Mahmmod | D T Pham (Reviewing editor) (2021) Content-based image retrieval: A review of recent trends, Cogent Engineering, 8:1, DOI: 10.1080/23311916.2021.1927469</w:t>
+      <w:proofErr w:type="spellStart"/>
+      <w:r>
+        <w:rPr>
+          <w:i/>
+          <w:iCs/>
+          <w:lang w:val="en-US"/>
+        </w:rPr>
+        <w:t>Ibtihaal</w:t>
+      </w:r>
+      <w:proofErr w:type="spellEnd"/>
+      <w:r>
+        <w:rPr>
+          <w:i/>
+          <w:iCs/>
+          <w:lang w:val="en-US"/>
+        </w:rPr>
+        <w:t xml:space="preserve"> M. Hameed, Sadiq H. </w:t>
+      </w:r>
+      <w:proofErr w:type="spellStart"/>
+      <w:r>
+        <w:rPr>
+          <w:i/>
+          <w:iCs/>
+          <w:lang w:val="en-US"/>
+        </w:rPr>
+        <w:t>Abdulhussain</w:t>
+      </w:r>
+      <w:proofErr w:type="spellEnd"/>
+      <w:r>
+        <w:rPr>
+          <w:i/>
+          <w:iCs/>
+          <w:lang w:val="en-US"/>
+        </w:rPr>
+        <w:t xml:space="preserve"> &amp; Basheera M. </w:t>
+      </w:r>
+      <w:proofErr w:type="spellStart"/>
+      <w:r>
+        <w:rPr>
+          <w:i/>
+          <w:iCs/>
+          <w:lang w:val="en-US"/>
+        </w:rPr>
+        <w:t>Mahmmod</w:t>
+      </w:r>
+      <w:proofErr w:type="spellEnd"/>
+      <w:r>
+        <w:rPr>
+          <w:i/>
+          <w:iCs/>
+          <w:lang w:val="en-US"/>
+        </w:rPr>
+        <w:t xml:space="preserve"> | D T Pham (Reviewing editor) (2021) Content-based image retrieval: A review of recent trends, Cogent Engineering, 8:1, DOI: 10.1080/23311916.2021.1927469</w:t>
       </w:r>
     </w:p>
     <w:p>
@@ -7729,7 +8343,7 @@
                     <pic:cNvPicPr/>
                   </pic:nvPicPr>
                   <pic:blipFill>
-                    <a:blip r:embed="rId18"/>
+                    <a:blip r:embed="rId20"/>
                     <a:stretch>
                       <a:fillRect/>
                     </a:stretch>
@@ -7830,7 +8444,25 @@
           <w:iCs/>
           <w:lang w:val="en-US"/>
         </w:rPr>
-        <w:t>Track and label with a perspective bounding box the target image by using the techniques proposed above (key point matching, image registration, homography, non-visual sensors).</w:t>
+        <w:t xml:space="preserve">Track and label with a perspective bounding box the target image by using the techniques proposed above (key point matching, image registration, </w:t>
+      </w:r>
+      <w:proofErr w:type="spellStart"/>
+      <w:r>
+        <w:rPr>
+          <w:i/>
+          <w:iCs/>
+          <w:lang w:val="en-US"/>
+        </w:rPr>
+        <w:t>homography</w:t>
+      </w:r>
+      <w:proofErr w:type="spellEnd"/>
+      <w:r>
+        <w:rPr>
+          <w:i/>
+          <w:iCs/>
+          <w:lang w:val="en-US"/>
+        </w:rPr>
+        <w:t>, non-visual sensors).</w:t>
       </w:r>
     </w:p>
     <w:p>

</xml_diff>